<commit_message>
Use Pandoc's metadata blocks for document titles
</commit_message>
<xml_diff>
--- a/microsoft-word-styles.docx
+++ b/microsoft-word-styles.docx
@@ -9,6 +9,16 @@
     </w:p>
     <w:p>
       <w:pPr>
+        <w:pStyle w:val="Title"/>
+      </w:pPr>
+      <w:bookmarkStart w:id="0" w:name="_GoBack"/>
+      <w:bookmarkEnd w:id="0"/>
+      <w:r>
+        <w:t>Title</w:t>
+      </w:r>
+    </w:p>
+    <w:p>
+      <w:pPr>
         <w:pStyle w:val="Heading1"/>
       </w:pPr>
       <w:r>
@@ -38,8 +48,6 @@
       <w:r>
         <w:t>Heading 4</w:t>
       </w:r>
-      <w:bookmarkStart w:id="0" w:name="_GoBack"/>
-      <w:bookmarkEnd w:id="0"/>
     </w:p>
     <w:p>
       <w:pPr>
@@ -324,7 +332,7 @@
   <w:abstractNum w:abstractNumId="2" w15:restartNumberingAfterBreak="0">
     <w:nsid w:val="FFFFFF7C"/>
     <w:multiLevelType w:val="singleLevel"/>
-    <w:tmpl w:val="8EB09374"/>
+    <w:tmpl w:val="F4D2A558"/>
     <w:lvl w:ilvl="0">
       <w:start w:val="1"/>
       <w:numFmt w:val="decimal"/>
@@ -341,7 +349,7 @@
   <w:abstractNum w:abstractNumId="3" w15:restartNumberingAfterBreak="0">
     <w:nsid w:val="FFFFFF7D"/>
     <w:multiLevelType w:val="singleLevel"/>
-    <w:tmpl w:val="031CC230"/>
+    <w:tmpl w:val="60F63B72"/>
     <w:lvl w:ilvl="0">
       <w:start w:val="1"/>
       <w:numFmt w:val="decimal"/>
@@ -358,7 +366,7 @@
   <w:abstractNum w:abstractNumId="4" w15:restartNumberingAfterBreak="0">
     <w:nsid w:val="FFFFFF7E"/>
     <w:multiLevelType w:val="singleLevel"/>
-    <w:tmpl w:val="609C9B1E"/>
+    <w:tmpl w:val="B4909FAE"/>
     <w:lvl w:ilvl="0">
       <w:start w:val="1"/>
       <w:numFmt w:val="decimal"/>
@@ -375,7 +383,7 @@
   <w:abstractNum w:abstractNumId="5" w15:restartNumberingAfterBreak="0">
     <w:nsid w:val="FFFFFF7F"/>
     <w:multiLevelType w:val="singleLevel"/>
-    <w:tmpl w:val="D66EE22E"/>
+    <w:tmpl w:val="56E64CF4"/>
     <w:lvl w:ilvl="0">
       <w:start w:val="1"/>
       <w:numFmt w:val="decimal"/>
@@ -392,7 +400,7 @@
   <w:abstractNum w:abstractNumId="6" w15:restartNumberingAfterBreak="0">
     <w:nsid w:val="FFFFFF80"/>
     <w:multiLevelType w:val="singleLevel"/>
-    <w:tmpl w:val="A61C11C0"/>
+    <w:tmpl w:val="C840ECF4"/>
     <w:lvl w:ilvl="0">
       <w:start w:val="1"/>
       <w:numFmt w:val="bullet"/>
@@ -412,7 +420,7 @@
   <w:abstractNum w:abstractNumId="7" w15:restartNumberingAfterBreak="0">
     <w:nsid w:val="FFFFFF81"/>
     <w:multiLevelType w:val="singleLevel"/>
-    <w:tmpl w:val="8810755A"/>
+    <w:tmpl w:val="FFF02250"/>
     <w:lvl w:ilvl="0">
       <w:start w:val="1"/>
       <w:numFmt w:val="bullet"/>
@@ -432,7 +440,7 @@
   <w:abstractNum w:abstractNumId="8" w15:restartNumberingAfterBreak="0">
     <w:nsid w:val="FFFFFF82"/>
     <w:multiLevelType w:val="singleLevel"/>
-    <w:tmpl w:val="C284B9BA"/>
+    <w:tmpl w:val="222AFC92"/>
     <w:lvl w:ilvl="0">
       <w:start w:val="1"/>
       <w:numFmt w:val="bullet"/>
@@ -452,7 +460,7 @@
   <w:abstractNum w:abstractNumId="9" w15:restartNumberingAfterBreak="0">
     <w:nsid w:val="FFFFFF83"/>
     <w:multiLevelType w:val="singleLevel"/>
-    <w:tmpl w:val="ADB0E8D0"/>
+    <w:tmpl w:val="4F1A2D46"/>
     <w:lvl w:ilvl="0">
       <w:start w:val="1"/>
       <w:numFmt w:val="bullet"/>
@@ -472,7 +480,7 @@
   <w:abstractNum w:abstractNumId="10" w15:restartNumberingAfterBreak="0">
     <w:nsid w:val="FFFFFF88"/>
     <w:multiLevelType w:val="singleLevel"/>
-    <w:tmpl w:val="B538CD6A"/>
+    <w:tmpl w:val="E04ED5F2"/>
     <w:lvl w:ilvl="0">
       <w:start w:val="1"/>
       <w:numFmt w:val="decimal"/>
@@ -489,7 +497,7 @@
   <w:abstractNum w:abstractNumId="11" w15:restartNumberingAfterBreak="0">
     <w:nsid w:val="FFFFFF89"/>
     <w:multiLevelType w:val="singleLevel"/>
-    <w:tmpl w:val="05F020AA"/>
+    <w:tmpl w:val="737CCEE8"/>
     <w:lvl w:ilvl="0">
       <w:start w:val="1"/>
       <w:numFmt w:val="bullet"/>
@@ -1147,23 +1155,13 @@
     <w:next w:val="Normal"/>
     <w:uiPriority w:val="9"/>
     <w:qFormat/>
-    <w:rsid w:val="00503D95"/>
+    <w:rsid w:val="00BA0D0D"/>
     <w:pPr>
-      <w:keepNext/>
-      <w:keepLines/>
-      <w:pBdr>
-        <w:bottom w:val="single" w:sz="4" w:space="1" w:color="auto"/>
-      </w:pBdr>
-      <w:spacing w:before="480" w:after="0"/>
-      <w:jc w:val="center"/>
       <w:outlineLvl w:val="0"/>
     </w:pPr>
     <w:rPr>
-      <w:rFonts w:eastAsiaTheme="majorEastAsia" w:cstheme="majorBidi"/>
       <w:b/>
-      <w:bCs/>
-      <w:sz w:val="32"/>
-      <w:szCs w:val="32"/>
+      <w:sz w:val="28"/>
     </w:rPr>
   </w:style>
   <w:style w:type="paragraph" w:styleId="Heading2">
@@ -1173,7 +1171,7 @@
     <w:uiPriority w:val="9"/>
     <w:unhideWhenUsed/>
     <w:qFormat/>
-    <w:rsid w:val="00DB118A"/>
+    <w:rsid w:val="00B065CD"/>
     <w:pPr>
       <w:keepNext/>
       <w:keepLines/>
@@ -1184,7 +1182,7 @@
       <w:rFonts w:eastAsiaTheme="majorEastAsia" w:cstheme="majorBidi"/>
       <w:b/>
       <w:bCs/>
-      <w:sz w:val="32"/>
+      <w:i/>
       <w:szCs w:val="32"/>
     </w:rPr>
   </w:style>
@@ -1195,7 +1193,7 @@
     <w:uiPriority w:val="9"/>
     <w:unhideWhenUsed/>
     <w:qFormat/>
-    <w:rsid w:val="00DB118A"/>
+    <w:rsid w:val="00B065CD"/>
     <w:pPr>
       <w:keepNext/>
       <w:keepLines/>
@@ -1288,19 +1286,16 @@
     <w:basedOn w:val="Normal"/>
     <w:next w:val="Normal"/>
     <w:qFormat/>
+    <w:rsid w:val="00BA0D0D"/>
     <w:pPr>
-      <w:keepNext/>
-      <w:keepLines/>
-      <w:spacing w:before="480" w:after="240"/>
+      <w:pBdr>
+        <w:bottom w:val="single" w:sz="4" w:space="1" w:color="auto"/>
+      </w:pBdr>
       <w:jc w:val="center"/>
     </w:pPr>
     <w:rPr>
-      <w:rFonts w:asciiTheme="majorHAnsi" w:eastAsiaTheme="majorEastAsia" w:hAnsiTheme="majorHAnsi" w:cstheme="majorBidi"/>
       <w:b/>
-      <w:bCs/>
-      <w:color w:val="345A8A" w:themeColor="accent1" w:themeShade="B5"/>
-      <w:sz w:val="36"/>
-      <w:szCs w:val="36"/>
+      <w:sz w:val="32"/>
     </w:rPr>
   </w:style>
   <w:style w:type="paragraph" w:styleId="Subtitle">

</xml_diff>